<commit_message>
Updated JavaMailApi.docx and config.properties
</commit_message>
<xml_diff>
--- a/.assets/JavaMailAPI.docx
+++ b/.assets/JavaMailAPI.docx
@@ -31,7 +31,38 @@
         <w:t xml:space="preserve">simple </w:t>
       </w:r>
       <w:r>
-        <w:t>junit tests.  Also provides the ability to run the program directly from Eclipse without Maven.</w:t>
+        <w:t xml:space="preserve">junit tests.  </w:t>
+      </w:r>
+    </w:p>
+    <w:p>
+      <w:r>
+        <w:t>Also provides the ability to run the program dire</w:t>
+      </w:r>
+      <w:r>
+        <w:t xml:space="preserve">ctly from Eclipse environment without Maven since the project will reference </w:t>
+      </w:r>
+      <w:r>
+        <w:t>M2_REPO</w:t>
+      </w:r>
+      <w:r>
+        <w:t>.</w:t>
+      </w:r>
+    </w:p>
+    <w:p/>
+    <w:p>
+      <w:pPr>
+        <w:pStyle w:val="Heading1"/>
+      </w:pPr>
+      <w:r>
+        <w:t>Testing</w:t>
+      </w:r>
+    </w:p>
+    <w:p>
+      <w:r>
+        <w:t xml:space="preserve">Please update </w:t>
+      </w:r>
+      <w:r>
+        <w:t>src/test/resources/config.properties with the correct IMAP account information.</w:t>
       </w:r>
     </w:p>
     <w:p/>

</xml_diff>